<commit_message>
Improved plot and added more informative descriptions, and a summary of dataframe
</commit_message>
<xml_diff>
--- a/first_repo_doco.docx
+++ b/first_repo_doco.docx
@@ -43,22 +43,7 @@
         <w:pStyle w:val="FirstParagraph"/>
       </w:pPr>
       <w:r>
-        <w:t xml:space="preserve">My</w:t>
-      </w:r>
-      <w:r>
-        <w:t xml:space="preserve"> </w:t>
-      </w:r>
-      <w:r>
-        <w:rPr>
-          <w:i/>
-        </w:rPr>
-        <w:t xml:space="preserve">first</w:t>
-      </w:r>
-      <w:r>
-        <w:t xml:space="preserve"> </w:t>
-      </w:r>
-      <w:r>
-        <w:t xml:space="preserve">version controlled project in RStudio</w:t>
+        <w:t xml:space="preserve">This report documents me learning how to use Github. So far, i have staged and committed changes and pulled changed files from my online Git, and pushed changes from my local repo to the online Git.</w:t>
       </w:r>
     </w:p>
     <w:p>
@@ -66,7 +51,7 @@
         <w:pStyle w:val="BodyText"/>
       </w:pPr>
       <w:r>
-        <w:t xml:space="preserve">Lets create a test plot</w:t>
+        <w:t xml:space="preserve">Lets create a test plot of distance (miles) and speed (mph)</w:t>
       </w:r>
     </w:p>
     <w:p>
@@ -116,6 +101,232 @@
         </w:drawing>
       </w:r>
     </w:p>
+    <w:p>
+      <w:pPr>
+        <w:pStyle w:val="BodyText"/>
+      </w:pPr>
+      <w:r>
+        <w:t xml:space="preserve">A summary of the data frame is given below</w:t>
+      </w:r>
+    </w:p>
+    <w:tbl>
+      <w:tblPr>
+        <w:tblStyle w:val="Table"/>
+        <w:tblW w:type="pct" w:w="0.0"/>
+        <w:tblLook w:firstRow="1"/>
+      </w:tblPr>
+      <w:tblGrid/>
+      <w:tr>
+        <w:trPr>
+          <w:cnfStyle w:firstRow="1"/>
+        </w:trPr>
+        <w:tc>
+          <w:tcPr>
+            <w:tcBorders>
+              <w:bottom w:val="single"/>
+            </w:tcBorders>
+            <w:vAlign w:val="bottom"/>
+          </w:tcPr>
+          <w:p/>
+        </w:tc>
+        <w:tc>
+          <w:tcPr>
+            <w:tcBorders>
+              <w:bottom w:val="single"/>
+            </w:tcBorders>
+            <w:vAlign w:val="bottom"/>
+          </w:tcPr>
+          <w:p>
+            <w:pPr>
+              <w:pStyle w:val="Compact"/>
+              <w:jc w:val="left"/>
+            </w:pPr>
+            <w:r>
+              <w:t xml:space="preserve">speed</w:t>
+            </w:r>
+          </w:p>
+        </w:tc>
+        <w:tc>
+          <w:tcPr>
+            <w:tcBorders>
+              <w:bottom w:val="single"/>
+            </w:tcBorders>
+            <w:vAlign w:val="bottom"/>
+          </w:tcPr>
+          <w:p>
+            <w:pPr>
+              <w:pStyle w:val="Compact"/>
+              <w:jc w:val="left"/>
+            </w:pPr>
+            <w:r>
+              <w:t xml:space="preserve">dist</w:t>
+            </w:r>
+          </w:p>
+        </w:tc>
+      </w:tr>
+      <w:tr>
+        <w:tc>
+          <w:p/>
+        </w:tc>
+        <w:tc>
+          <w:p>
+            <w:pPr>
+              <w:pStyle w:val="Compact"/>
+              <w:jc w:val="left"/>
+            </w:pPr>
+            <w:r>
+              <w:t xml:space="preserve">Min. : 4.0</w:t>
+            </w:r>
+          </w:p>
+        </w:tc>
+        <w:tc>
+          <w:p>
+            <w:pPr>
+              <w:pStyle w:val="Compact"/>
+              <w:jc w:val="left"/>
+            </w:pPr>
+            <w:r>
+              <w:t xml:space="preserve">Min. : 2.00</w:t>
+            </w:r>
+          </w:p>
+        </w:tc>
+      </w:tr>
+      <w:tr>
+        <w:tc>
+          <w:p/>
+        </w:tc>
+        <w:tc>
+          <w:p>
+            <w:pPr>
+              <w:pStyle w:val="Compact"/>
+              <w:jc w:val="left"/>
+            </w:pPr>
+            <w:r>
+              <w:t xml:space="preserve">1st Qu.:12.0</w:t>
+            </w:r>
+          </w:p>
+        </w:tc>
+        <w:tc>
+          <w:p>
+            <w:pPr>
+              <w:pStyle w:val="Compact"/>
+              <w:jc w:val="left"/>
+            </w:pPr>
+            <w:r>
+              <w:t xml:space="preserve">1st Qu.: 26.00</w:t>
+            </w:r>
+          </w:p>
+        </w:tc>
+      </w:tr>
+      <w:tr>
+        <w:tc>
+          <w:p/>
+        </w:tc>
+        <w:tc>
+          <w:p>
+            <w:pPr>
+              <w:pStyle w:val="Compact"/>
+              <w:jc w:val="left"/>
+            </w:pPr>
+            <w:r>
+              <w:t xml:space="preserve">Median :15.0</w:t>
+            </w:r>
+          </w:p>
+        </w:tc>
+        <w:tc>
+          <w:p>
+            <w:pPr>
+              <w:pStyle w:val="Compact"/>
+              <w:jc w:val="left"/>
+            </w:pPr>
+            <w:r>
+              <w:t xml:space="preserve">Median : 36.00</w:t>
+            </w:r>
+          </w:p>
+        </w:tc>
+      </w:tr>
+      <w:tr>
+        <w:tc>
+          <w:p/>
+        </w:tc>
+        <w:tc>
+          <w:p>
+            <w:pPr>
+              <w:pStyle w:val="Compact"/>
+              <w:jc w:val="left"/>
+            </w:pPr>
+            <w:r>
+              <w:t xml:space="preserve">Mean :15.4</w:t>
+            </w:r>
+          </w:p>
+        </w:tc>
+        <w:tc>
+          <w:p>
+            <w:pPr>
+              <w:pStyle w:val="Compact"/>
+              <w:jc w:val="left"/>
+            </w:pPr>
+            <w:r>
+              <w:t xml:space="preserve">Mean : 42.98</w:t>
+            </w:r>
+          </w:p>
+        </w:tc>
+      </w:tr>
+      <w:tr>
+        <w:tc>
+          <w:p/>
+        </w:tc>
+        <w:tc>
+          <w:p>
+            <w:pPr>
+              <w:pStyle w:val="Compact"/>
+              <w:jc w:val="left"/>
+            </w:pPr>
+            <w:r>
+              <w:t xml:space="preserve">3rd Qu.:19.0</w:t>
+            </w:r>
+          </w:p>
+        </w:tc>
+        <w:tc>
+          <w:p>
+            <w:pPr>
+              <w:pStyle w:val="Compact"/>
+              <w:jc w:val="left"/>
+            </w:pPr>
+            <w:r>
+              <w:t xml:space="preserve">3rd Qu.: 56.00</w:t>
+            </w:r>
+          </w:p>
+        </w:tc>
+      </w:tr>
+      <w:tr>
+        <w:tc>
+          <w:p/>
+        </w:tc>
+        <w:tc>
+          <w:p>
+            <w:pPr>
+              <w:pStyle w:val="Compact"/>
+              <w:jc w:val="left"/>
+            </w:pPr>
+            <w:r>
+              <w:t xml:space="preserve">Max. :25.0</w:t>
+            </w:r>
+          </w:p>
+        </w:tc>
+        <w:tc>
+          <w:p>
+            <w:pPr>
+              <w:pStyle w:val="Compact"/>
+              <w:jc w:val="left"/>
+            </w:pPr>
+            <w:r>
+              <w:t xml:space="preserve">Max. :120.00</w:t>
+            </w:r>
+          </w:p>
+        </w:tc>
+      </w:tr>
+    </w:tbl>
     <w:sectPr/>
   </w:body>
 </w:document>

</xml_diff>